<commit_message>
Added HW9 portfoli pages
</commit_message>
<xml_diff>
--- a/HW9/SiteScreenshots.docx
+++ b/HW9/SiteScreenshots.docx
@@ -1,6 +1,6 @@
 
 <file path=word/document.xml><?xml version="1.0" encoding="utf-8"?>
-<w:document xmlns:wpc="http://schemas.microsoft.com/office/word/2010/wordprocessingCanvas" xmlns:cx="http://schemas.microsoft.com/office/drawing/2014/chartex" xmlns:cx1="http://schemas.microsoft.com/office/drawing/2015/9/8/chartex" xmlns:cx2="http://schemas.microsoft.com/office/drawing/2015/10/21/chartex" xmlns:cx3="http://schemas.microsoft.com/office/drawing/2016/5/9/chartex" xmlns:cx4="http://schemas.microsoft.com/office/drawing/2016/5/10/chartex" xmlns:cx5="http://schemas.microsoft.com/office/drawing/2016/5/11/chartex" xmlns:mc="http://schemas.openxmlformats.org/markup-compatibility/2006" xmlns:o="urn:schemas-microsoft-com:office:office" xmlns:r="http://schemas.openxmlformats.org/officeDocument/2006/relationships" xmlns:m="http://schemas.openxmlformats.org/officeDocument/2006/math" xmlns:v="urn:schemas-microsoft-com:vml" xmlns:wp14="http://schemas.microsoft.com/office/word/2010/wordprocessingDrawing" xmlns:wp="http://schemas.openxmlformats.org/drawingml/2006/wordprocessingDrawing" xmlns:w10="urn:schemas-microsoft-com:office:word" xmlns:w="http://schemas.openxmlformats.org/wordprocessingml/2006/main" xmlns:w14="http://schemas.microsoft.com/office/word/2010/wordml" xmlns:w15="http://schemas.microsoft.com/office/word/2012/wordml" xmlns:w16se="http://schemas.microsoft.com/office/word/2015/wordml/symex" xmlns:wpg="http://schemas.microsoft.com/office/word/2010/wordprocessingGroup" xmlns:wpi="http://schemas.microsoft.com/office/word/2010/wordprocessingInk" xmlns:wne="http://schemas.microsoft.com/office/word/2006/wordml" xmlns:wps="http://schemas.microsoft.com/office/word/2010/wordprocessingShape" mc:Ignorable="w14 w15 w16se wp14">
+<w:document xmlns:wpc="http://schemas.microsoft.com/office/word/2010/wordprocessingCanvas" xmlns:mc="http://schemas.openxmlformats.org/markup-compatibility/2006" xmlns:o="urn:schemas-microsoft-com:office:office" xmlns:r="http://schemas.openxmlformats.org/officeDocument/2006/relationships" xmlns:m="http://schemas.openxmlformats.org/officeDocument/2006/math" xmlns:v="urn:schemas-microsoft-com:vml" xmlns:wp14="http://schemas.microsoft.com/office/word/2010/wordprocessingDrawing" xmlns:wp="http://schemas.openxmlformats.org/drawingml/2006/wordprocessingDrawing" xmlns:w10="urn:schemas-microsoft-com:office:word" xmlns:w="http://schemas.openxmlformats.org/wordprocessingml/2006/main" xmlns:w14="http://schemas.microsoft.com/office/word/2010/wordml" xmlns:w15="http://schemas.microsoft.com/office/word/2012/wordml" xmlns:wpg="http://schemas.microsoft.com/office/word/2010/wordprocessingGroup" xmlns:wpi="http://schemas.microsoft.com/office/word/2010/wordprocessingInk" xmlns:wne="http://schemas.microsoft.com/office/word/2006/wordml" xmlns:wps="http://schemas.microsoft.com/office/word/2010/wordprocessingShape" mc:Ignorable="w14 w15 wp14">
   <w:body>
     <w:p>
       <w:r>
@@ -8,9 +8,9 @@
           <w:noProof/>
         </w:rPr>
         <w:drawing>
-          <wp:inline distT="0" distB="0" distL="0" distR="0" wp14:anchorId="1D714590" wp14:editId="50E8B0D3">
-            <wp:extent cx="5943600" cy="2702560"/>
-            <wp:effectExtent l="19050" t="19050" r="19050" b="21590"/>
+          <wp:inline distT="0" distB="0" distL="0" distR="0" wp14:anchorId="42A786FC" wp14:editId="6FDE6AC8">
+            <wp:extent cx="5942965" cy="3613532"/>
+            <wp:effectExtent l="19050" t="19050" r="19685" b="25400"/>
             <wp:docPr id="1" name="Picture 1"/>
             <wp:cNvGraphicFramePr>
               <a:graphicFrameLocks xmlns:a="http://schemas.openxmlformats.org/drawingml/2006/main" noChangeAspect="1"/>
@@ -31,7 +31,52 @@
                   <pic:spPr>
                     <a:xfrm>
                       <a:off x="0" y="0"/>
-                      <a:ext cx="5943600" cy="2702560"/>
+                      <a:ext cx="5968782" cy="3629230"/>
+                    </a:xfrm>
+                    <a:prstGeom prst="rect">
+                      <a:avLst/>
+                    </a:prstGeom>
+                    <a:ln>
+                      <a:solidFill>
+                        <a:schemeClr val="tx1"/>
+                      </a:solidFill>
+                    </a:ln>
+                  </pic:spPr>
+                </pic:pic>
+              </a:graphicData>
+            </a:graphic>
+          </wp:inline>
+        </w:drawing>
+      </w:r>
+      <w:r>
+        <w:rPr>
+          <w:noProof/>
+        </w:rPr>
+        <w:drawing>
+          <wp:inline distT="0" distB="0" distL="0" distR="0" wp14:anchorId="66DAB8C0" wp14:editId="30B03FE9">
+            <wp:extent cx="5943600" cy="4521200"/>
+            <wp:effectExtent l="19050" t="19050" r="19050" b="12700"/>
+            <wp:docPr id="3" name="Picture 3"/>
+            <wp:cNvGraphicFramePr>
+              <a:graphicFrameLocks xmlns:a="http://schemas.openxmlformats.org/drawingml/2006/main" noChangeAspect="1"/>
+            </wp:cNvGraphicFramePr>
+            <a:graphic xmlns:a="http://schemas.openxmlformats.org/drawingml/2006/main">
+              <a:graphicData uri="http://schemas.openxmlformats.org/drawingml/2006/picture">
+                <pic:pic xmlns:pic="http://schemas.openxmlformats.org/drawingml/2006/picture">
+                  <pic:nvPicPr>
+                    <pic:cNvPr id="1" name=""/>
+                    <pic:cNvPicPr/>
+                  </pic:nvPicPr>
+                  <pic:blipFill>
+                    <a:blip r:embed="rId7"/>
+                    <a:stretch>
+                      <a:fillRect/>
+                    </a:stretch>
+                  </pic:blipFill>
+                  <pic:spPr>
+                    <a:xfrm>
+                      <a:off x="0" y="0"/>
+                      <a:ext cx="5943600" cy="4521200"/>
                     </a:xfrm>
                     <a:prstGeom prst="rect">
                       <a:avLst/>
@@ -50,8 +95,239 @@
       </w:r>
     </w:p>
     <w:p>
+      <w:r>
+        <w:rPr>
+          <w:noProof/>
+        </w:rPr>
+        <w:lastRenderedPageBreak/>
+        <w:drawing>
+          <wp:inline distT="0" distB="0" distL="0" distR="0" wp14:anchorId="60109E55" wp14:editId="0EFEC7B0">
+            <wp:extent cx="5942605" cy="2644048"/>
+            <wp:effectExtent l="19050" t="19050" r="20320" b="23495"/>
+            <wp:docPr id="4" name="Picture 4"/>
+            <wp:cNvGraphicFramePr>
+              <a:graphicFrameLocks xmlns:a="http://schemas.openxmlformats.org/drawingml/2006/main" noChangeAspect="1"/>
+            </wp:cNvGraphicFramePr>
+            <a:graphic xmlns:a="http://schemas.openxmlformats.org/drawingml/2006/main">
+              <a:graphicData uri="http://schemas.openxmlformats.org/drawingml/2006/picture">
+                <pic:pic xmlns:pic="http://schemas.openxmlformats.org/drawingml/2006/picture">
+                  <pic:nvPicPr>
+                    <pic:cNvPr id="1" name=""/>
+                    <pic:cNvPicPr/>
+                  </pic:nvPicPr>
+                  <pic:blipFill>
+                    <a:blip r:embed="rId8"/>
+                    <a:stretch>
+                      <a:fillRect/>
+                    </a:stretch>
+                  </pic:blipFill>
+                  <pic:spPr>
+                    <a:xfrm>
+                      <a:off x="0" y="0"/>
+                      <a:ext cx="5953350" cy="2648829"/>
+                    </a:xfrm>
+                    <a:prstGeom prst="rect">
+                      <a:avLst/>
+                    </a:prstGeom>
+                    <a:ln>
+                      <a:solidFill>
+                        <a:schemeClr val="tx1"/>
+                      </a:solidFill>
+                    </a:ln>
+                  </pic:spPr>
+                </pic:pic>
+              </a:graphicData>
+            </a:graphic>
+          </wp:inline>
+        </w:drawing>
+      </w:r>
+      <w:r>
+        <w:rPr>
+          <w:noProof/>
+        </w:rPr>
+        <w:drawing>
+          <wp:inline distT="0" distB="0" distL="0" distR="0" wp14:anchorId="46DA12B6" wp14:editId="47FE9034">
+            <wp:extent cx="5943600" cy="2699132"/>
+            <wp:effectExtent l="19050" t="19050" r="19050" b="25400"/>
+            <wp:docPr id="5" name="Picture 5"/>
+            <wp:cNvGraphicFramePr>
+              <a:graphicFrameLocks xmlns:a="http://schemas.openxmlformats.org/drawingml/2006/main" noChangeAspect="1"/>
+            </wp:cNvGraphicFramePr>
+            <a:graphic xmlns:a="http://schemas.openxmlformats.org/drawingml/2006/main">
+              <a:graphicData uri="http://schemas.openxmlformats.org/drawingml/2006/picture">
+                <pic:pic xmlns:pic="http://schemas.openxmlformats.org/drawingml/2006/picture">
+                  <pic:nvPicPr>
+                    <pic:cNvPr id="1" name=""/>
+                    <pic:cNvPicPr/>
+                  </pic:nvPicPr>
+                  <pic:blipFill>
+                    <a:blip r:embed="rId9"/>
+                    <a:stretch>
+                      <a:fillRect/>
+                    </a:stretch>
+                  </pic:blipFill>
+                  <pic:spPr>
+                    <a:xfrm>
+                      <a:off x="0" y="0"/>
+                      <a:ext cx="5948870" cy="2701525"/>
+                    </a:xfrm>
+                    <a:prstGeom prst="rect">
+                      <a:avLst/>
+                    </a:prstGeom>
+                    <a:ln>
+                      <a:solidFill>
+                        <a:schemeClr val="tx1"/>
+                      </a:solidFill>
+                    </a:ln>
+                  </pic:spPr>
+                </pic:pic>
+              </a:graphicData>
+            </a:graphic>
+          </wp:inline>
+        </w:drawing>
+      </w:r>
+      <w:r>
+        <w:rPr>
+          <w:noProof/>
+        </w:rPr>
+        <w:drawing>
+          <wp:inline distT="0" distB="0" distL="0" distR="0" wp14:anchorId="19AF3CC5" wp14:editId="2E40FD9B">
+            <wp:extent cx="5939423" cy="2721166"/>
+            <wp:effectExtent l="19050" t="19050" r="23495" b="22225"/>
+            <wp:docPr id="6" name="Picture 6"/>
+            <wp:cNvGraphicFramePr>
+              <a:graphicFrameLocks xmlns:a="http://schemas.openxmlformats.org/drawingml/2006/main" noChangeAspect="1"/>
+            </wp:cNvGraphicFramePr>
+            <a:graphic xmlns:a="http://schemas.openxmlformats.org/drawingml/2006/main">
+              <a:graphicData uri="http://schemas.openxmlformats.org/drawingml/2006/picture">
+                <pic:pic xmlns:pic="http://schemas.openxmlformats.org/drawingml/2006/picture">
+                  <pic:nvPicPr>
+                    <pic:cNvPr id="1" name=""/>
+                    <pic:cNvPicPr/>
+                  </pic:nvPicPr>
+                  <pic:blipFill>
+                    <a:blip r:embed="rId10"/>
+                    <a:stretch>
+                      <a:fillRect/>
+                    </a:stretch>
+                  </pic:blipFill>
+                  <pic:spPr>
+                    <a:xfrm>
+                      <a:off x="0" y="0"/>
+                      <a:ext cx="5983197" cy="2741221"/>
+                    </a:xfrm>
+                    <a:prstGeom prst="rect">
+                      <a:avLst/>
+                    </a:prstGeom>
+                    <a:ln>
+                      <a:solidFill>
+                        <a:schemeClr val="tx1"/>
+                      </a:solidFill>
+                    </a:ln>
+                  </pic:spPr>
+                </pic:pic>
+              </a:graphicData>
+            </a:graphic>
+          </wp:inline>
+        </w:drawing>
+      </w:r>
+    </w:p>
+    <w:p>
+      <w:r>
+        <w:rPr>
+          <w:noProof/>
+        </w:rPr>
+        <w:lastRenderedPageBreak/>
+        <w:drawing>
+          <wp:inline distT="0" distB="0" distL="0" distR="0" wp14:anchorId="0C61FAF7" wp14:editId="6223D05B">
+            <wp:extent cx="5943600" cy="4924425"/>
+            <wp:effectExtent l="19050" t="19050" r="19050" b="28575"/>
+            <wp:docPr id="8" name="Picture 8"/>
+            <wp:cNvGraphicFramePr>
+              <a:graphicFrameLocks xmlns:a="http://schemas.openxmlformats.org/drawingml/2006/main" noChangeAspect="1"/>
+            </wp:cNvGraphicFramePr>
+            <a:graphic xmlns:a="http://schemas.openxmlformats.org/drawingml/2006/main">
+              <a:graphicData uri="http://schemas.openxmlformats.org/drawingml/2006/picture">
+                <pic:pic xmlns:pic="http://schemas.openxmlformats.org/drawingml/2006/picture">
+                  <pic:nvPicPr>
+                    <pic:cNvPr id="1" name=""/>
+                    <pic:cNvPicPr/>
+                  </pic:nvPicPr>
+                  <pic:blipFill>
+                    <a:blip r:embed="rId11"/>
+                    <a:stretch>
+                      <a:fillRect/>
+                    </a:stretch>
+                  </pic:blipFill>
+                  <pic:spPr>
+                    <a:xfrm>
+                      <a:off x="0" y="0"/>
+                      <a:ext cx="5943600" cy="4924425"/>
+                    </a:xfrm>
+                    <a:prstGeom prst="rect">
+                      <a:avLst/>
+                    </a:prstGeom>
+                    <a:ln>
+                      <a:solidFill>
+                        <a:schemeClr val="tx1"/>
+                      </a:solidFill>
+                    </a:ln>
+                  </pic:spPr>
+                </pic:pic>
+              </a:graphicData>
+            </a:graphic>
+          </wp:inline>
+        </w:drawing>
+      </w:r>
       <w:bookmarkStart w:id="0" w:name="_GoBack"/>
       <w:bookmarkEnd w:id="0"/>
+    </w:p>
+    <w:p>
+      <w:r>
+        <w:rPr>
+          <w:noProof/>
+        </w:rPr>
+        <w:drawing>
+          <wp:inline distT="0" distB="0" distL="0" distR="0" wp14:anchorId="68715DC1" wp14:editId="6754569A">
+            <wp:extent cx="5943600" cy="2957830"/>
+            <wp:effectExtent l="19050" t="19050" r="19050" b="13970"/>
+            <wp:docPr id="9" name="Picture 9"/>
+            <wp:cNvGraphicFramePr>
+              <a:graphicFrameLocks xmlns:a="http://schemas.openxmlformats.org/drawingml/2006/main" noChangeAspect="1"/>
+            </wp:cNvGraphicFramePr>
+            <a:graphic xmlns:a="http://schemas.openxmlformats.org/drawingml/2006/main">
+              <a:graphicData uri="http://schemas.openxmlformats.org/drawingml/2006/picture">
+                <pic:pic xmlns:pic="http://schemas.openxmlformats.org/drawingml/2006/picture">
+                  <pic:nvPicPr>
+                    <pic:cNvPr id="1" name=""/>
+                    <pic:cNvPicPr/>
+                  </pic:nvPicPr>
+                  <pic:blipFill>
+                    <a:blip r:embed="rId12"/>
+                    <a:stretch>
+                      <a:fillRect/>
+                    </a:stretch>
+                  </pic:blipFill>
+                  <pic:spPr>
+                    <a:xfrm>
+                      <a:off x="0" y="0"/>
+                      <a:ext cx="5943600" cy="2957830"/>
+                    </a:xfrm>
+                    <a:prstGeom prst="rect">
+                      <a:avLst/>
+                    </a:prstGeom>
+                    <a:ln>
+                      <a:solidFill>
+                        <a:schemeClr val="tx1"/>
+                      </a:solidFill>
+                    </a:ln>
+                  </pic:spPr>
+                </pic:pic>
+              </a:graphicData>
+            </a:graphic>
+          </wp:inline>
+        </w:drawing>
+      </w:r>
     </w:p>
     <w:sectPr>
       <w:pgSz w:w="12240" w:h="15840"/>
@@ -64,7 +340,7 @@
 </file>
 
 <file path=word/endnotes.xml><?xml version="1.0" encoding="utf-8"?>
-<w:endnotes xmlns:wpc="http://schemas.microsoft.com/office/word/2010/wordprocessingCanvas" xmlns:cx="http://schemas.microsoft.com/office/drawing/2014/chartex" xmlns:cx1="http://schemas.microsoft.com/office/drawing/2015/9/8/chartex" xmlns:cx2="http://schemas.microsoft.com/office/drawing/2015/10/21/chartex" xmlns:cx3="http://schemas.microsoft.com/office/drawing/2016/5/9/chartex" xmlns:cx4="http://schemas.microsoft.com/office/drawing/2016/5/10/chartex" xmlns:cx5="http://schemas.microsoft.com/office/drawing/2016/5/11/chartex" xmlns:mc="http://schemas.openxmlformats.org/markup-compatibility/2006" xmlns:o="urn:schemas-microsoft-com:office:office" xmlns:r="http://schemas.openxmlformats.org/officeDocument/2006/relationships" xmlns:m="http://schemas.openxmlformats.org/officeDocument/2006/math" xmlns:v="urn:schemas-microsoft-com:vml" xmlns:wp14="http://schemas.microsoft.com/office/word/2010/wordprocessingDrawing" xmlns:wp="http://schemas.openxmlformats.org/drawingml/2006/wordprocessingDrawing" xmlns:w10="urn:schemas-microsoft-com:office:word" xmlns:w="http://schemas.openxmlformats.org/wordprocessingml/2006/main" xmlns:w14="http://schemas.microsoft.com/office/word/2010/wordml" xmlns:w15="http://schemas.microsoft.com/office/word/2012/wordml" xmlns:w16se="http://schemas.microsoft.com/office/word/2015/wordml/symex" xmlns:wpg="http://schemas.microsoft.com/office/word/2010/wordprocessingGroup" xmlns:wpi="http://schemas.microsoft.com/office/word/2010/wordprocessingInk" xmlns:wne="http://schemas.microsoft.com/office/word/2006/wordml" xmlns:wps="http://schemas.microsoft.com/office/word/2010/wordprocessingShape" mc:Ignorable="w14 w15 w16se wp14">
+<w:endnotes xmlns:wpc="http://schemas.microsoft.com/office/word/2010/wordprocessingCanvas" xmlns:mc="http://schemas.openxmlformats.org/markup-compatibility/2006" xmlns:o="urn:schemas-microsoft-com:office:office" xmlns:r="http://schemas.openxmlformats.org/officeDocument/2006/relationships" xmlns:m="http://schemas.openxmlformats.org/officeDocument/2006/math" xmlns:v="urn:schemas-microsoft-com:vml" xmlns:wp14="http://schemas.microsoft.com/office/word/2010/wordprocessingDrawing" xmlns:wp="http://schemas.openxmlformats.org/drawingml/2006/wordprocessingDrawing" xmlns:w10="urn:schemas-microsoft-com:office:word" xmlns:w="http://schemas.openxmlformats.org/wordprocessingml/2006/main" xmlns:w14="http://schemas.microsoft.com/office/word/2010/wordml" xmlns:w15="http://schemas.microsoft.com/office/word/2012/wordml" xmlns:wpg="http://schemas.microsoft.com/office/word/2010/wordprocessingGroup" xmlns:wpi="http://schemas.microsoft.com/office/word/2010/wordprocessingInk" xmlns:wne="http://schemas.microsoft.com/office/word/2006/wordml" xmlns:wps="http://schemas.microsoft.com/office/word/2010/wordprocessingShape" mc:Ignorable="w14 w15 wp14">
   <w:endnote w:type="separator" w:id="-1">
     <w:p>
       <w:pPr>
@@ -89,7 +365,7 @@
 </file>
 
 <file path=word/footnotes.xml><?xml version="1.0" encoding="utf-8"?>
-<w:footnotes xmlns:wpc="http://schemas.microsoft.com/office/word/2010/wordprocessingCanvas" xmlns:cx="http://schemas.microsoft.com/office/drawing/2014/chartex" xmlns:cx1="http://schemas.microsoft.com/office/drawing/2015/9/8/chartex" xmlns:cx2="http://schemas.microsoft.com/office/drawing/2015/10/21/chartex" xmlns:cx3="http://schemas.microsoft.com/office/drawing/2016/5/9/chartex" xmlns:cx4="http://schemas.microsoft.com/office/drawing/2016/5/10/chartex" xmlns:cx5="http://schemas.microsoft.com/office/drawing/2016/5/11/chartex" xmlns:mc="http://schemas.openxmlformats.org/markup-compatibility/2006" xmlns:o="urn:schemas-microsoft-com:office:office" xmlns:r="http://schemas.openxmlformats.org/officeDocument/2006/relationships" xmlns:m="http://schemas.openxmlformats.org/officeDocument/2006/math" xmlns:v="urn:schemas-microsoft-com:vml" xmlns:wp14="http://schemas.microsoft.com/office/word/2010/wordprocessingDrawing" xmlns:wp="http://schemas.openxmlformats.org/drawingml/2006/wordprocessingDrawing" xmlns:w10="urn:schemas-microsoft-com:office:word" xmlns:w="http://schemas.openxmlformats.org/wordprocessingml/2006/main" xmlns:w14="http://schemas.microsoft.com/office/word/2010/wordml" xmlns:w15="http://schemas.microsoft.com/office/word/2012/wordml" xmlns:w16se="http://schemas.microsoft.com/office/word/2015/wordml/symex" xmlns:wpg="http://schemas.microsoft.com/office/word/2010/wordprocessingGroup" xmlns:wpi="http://schemas.microsoft.com/office/word/2010/wordprocessingInk" xmlns:wne="http://schemas.microsoft.com/office/word/2006/wordml" xmlns:wps="http://schemas.microsoft.com/office/word/2010/wordprocessingShape" mc:Ignorable="w14 w15 w16se wp14">
+<w:footnotes xmlns:wpc="http://schemas.microsoft.com/office/word/2010/wordprocessingCanvas" xmlns:mc="http://schemas.openxmlformats.org/markup-compatibility/2006" xmlns:o="urn:schemas-microsoft-com:office:office" xmlns:r="http://schemas.openxmlformats.org/officeDocument/2006/relationships" xmlns:m="http://schemas.openxmlformats.org/officeDocument/2006/math" xmlns:v="urn:schemas-microsoft-com:vml" xmlns:wp14="http://schemas.microsoft.com/office/word/2010/wordprocessingDrawing" xmlns:wp="http://schemas.openxmlformats.org/drawingml/2006/wordprocessingDrawing" xmlns:w10="urn:schemas-microsoft-com:office:word" xmlns:w="http://schemas.openxmlformats.org/wordprocessingml/2006/main" xmlns:w14="http://schemas.microsoft.com/office/word/2010/wordml" xmlns:w15="http://schemas.microsoft.com/office/word/2012/wordml" xmlns:wpg="http://schemas.microsoft.com/office/word/2010/wordprocessingGroup" xmlns:wpi="http://schemas.microsoft.com/office/word/2010/wordprocessingInk" xmlns:wne="http://schemas.microsoft.com/office/word/2006/wordml" xmlns:wps="http://schemas.microsoft.com/office/word/2010/wordprocessingShape" mc:Ignorable="w14 w15 wp14">
   <w:footnote w:type="separator" w:id="-1">
     <w:p>
       <w:pPr>
@@ -114,7 +390,7 @@
 </file>
 
 <file path=word/styles.xml><?xml version="1.0" encoding="utf-8"?>
-<w:styles xmlns:mc="http://schemas.openxmlformats.org/markup-compatibility/2006" xmlns:r="http://schemas.openxmlformats.org/officeDocument/2006/relationships" xmlns:w="http://schemas.openxmlformats.org/wordprocessingml/2006/main" xmlns:w14="http://schemas.microsoft.com/office/word/2010/wordml" xmlns:w15="http://schemas.microsoft.com/office/word/2012/wordml" xmlns:w16se="http://schemas.microsoft.com/office/word/2015/wordml/symex" mc:Ignorable="w14 w15 w16se">
+<w:styles xmlns:mc="http://schemas.openxmlformats.org/markup-compatibility/2006" xmlns:r="http://schemas.openxmlformats.org/officeDocument/2006/relationships" xmlns:w="http://schemas.openxmlformats.org/wordprocessingml/2006/main" xmlns:w14="http://schemas.microsoft.com/office/word/2010/wordml" xmlns:w15="http://schemas.microsoft.com/office/word/2012/wordml" mc:Ignorable="w14 w15">
   <w:docDefaults>
     <w:rPrDefault>
       <w:rPr>
@@ -130,7 +406,7 @@
       </w:pPr>
     </w:pPrDefault>
   </w:docDefaults>
-  <w:latentStyles w:defLockedState="0" w:defUIPriority="99" w:defSemiHidden="0" w:defUnhideWhenUsed="0" w:defQFormat="0" w:count="374">
+  <w:latentStyles w:defLockedState="0" w:defUIPriority="99" w:defSemiHidden="0" w:defUnhideWhenUsed="0" w:defQFormat="0" w:count="371">
     <w:lsdException w:name="Normal" w:uiPriority="0" w:qFormat="1"/>
     <w:lsdException w:name="heading 1" w:uiPriority="9" w:qFormat="1"/>
     <w:lsdException w:name="heading 2" w:semiHidden="1" w:uiPriority="9" w:unhideWhenUsed="1" w:qFormat="1"/>
@@ -236,6 +512,7 @@
     <w:lsdException w:name="HTML Sample" w:semiHidden="1" w:unhideWhenUsed="1"/>
     <w:lsdException w:name="HTML Typewriter" w:semiHidden="1" w:unhideWhenUsed="1"/>
     <w:lsdException w:name="HTML Variable" w:semiHidden="1" w:unhideWhenUsed="1"/>
+    <w:lsdException w:name="Normal Table" w:semiHidden="1" w:unhideWhenUsed="1"/>
     <w:lsdException w:name="annotation subject" w:semiHidden="1" w:unhideWhenUsed="1"/>
     <w:lsdException w:name="No List" w:semiHidden="1" w:unhideWhenUsed="1"/>
     <w:lsdException w:name="Outline List 1" w:semiHidden="1" w:unhideWhenUsed="1"/>
@@ -280,6 +557,7 @@
     <w:lsdException w:name="Table Professional" w:semiHidden="1" w:unhideWhenUsed="1"/>
     <w:lsdException w:name="Table Subtle 1" w:semiHidden="1" w:unhideWhenUsed="1"/>
     <w:lsdException w:name="Table Subtle 2" w:semiHidden="1" w:unhideWhenUsed="1"/>
+    <w:lsdException w:name="Table Web 1" w:semiHidden="1" w:unhideWhenUsed="1"/>
     <w:lsdException w:name="Table Web 2" w:semiHidden="1" w:unhideWhenUsed="1"/>
     <w:lsdException w:name="Table Web 3" w:semiHidden="1" w:unhideWhenUsed="1"/>
     <w:lsdException w:name="Balloon Text" w:semiHidden="1" w:unhideWhenUsed="1"/>
@@ -500,9 +778,6 @@
     <w:lsdException w:name="List Table 5 Dark Accent 6" w:uiPriority="50"/>
     <w:lsdException w:name="List Table 6 Colorful Accent 6" w:uiPriority="51"/>
     <w:lsdException w:name="List Table 7 Colorful Accent 6" w:uiPriority="52"/>
-    <w:lsdException w:name="Mention" w:semiHidden="1" w:unhideWhenUsed="1"/>
-    <w:lsdException w:name="Smart Hyperlink" w:semiHidden="1" w:unhideWhenUsed="1"/>
-    <w:lsdException w:name="Hashtag" w:semiHidden="1" w:unhideWhenUsed="1"/>
   </w:latentStyles>
   <w:style w:type="paragraph" w:default="1" w:styleId="Normal">
     <w:name w:val="Normal"/>

</xml_diff>